<commit_message>
Birds level -1 Bots-> DreamBots Signed-off-by: Fred Beckhusen <fred@outworldz.com>
</commit_message>
<xml_diff>
--- a/Birds.docx
+++ b/Birds.docx
@@ -1,6 +1,6 @@
 
 <file path=word/document.xml><?xml version="1.0" encoding="utf-8"?>
-<w:document xmlns:wpc="http://schemas.microsoft.com/office/word/2010/wordprocessingCanvas" xmlns:cx="http://schemas.microsoft.com/office/drawing/2014/chartex" xmlns:cx1="http://schemas.microsoft.com/office/drawing/2015/9/8/chartex" xmlns:cx2="http://schemas.microsoft.com/office/drawing/2015/10/21/chartex" xmlns:cx3="http://schemas.microsoft.com/office/drawing/2016/5/9/chartex" xmlns:cx4="http://schemas.microsoft.com/office/drawing/2016/5/10/chartex" xmlns:cx5="http://schemas.microsoft.com/office/drawing/2016/5/11/chartex" xmlns:cx6="http://schemas.microsoft.com/office/drawing/2016/5/12/chartex" xmlns:cx7="http://schemas.microsoft.com/office/drawing/2016/5/13/chartex" xmlns:cx8="http://schemas.microsoft.com/office/drawing/2016/5/14/chartex" xmlns:mc="http://schemas.openxmlformats.org/markup-compatibility/2006" xmlns:aink="http://schemas.microsoft.com/office/drawing/2016/ink" xmlns:am3d="http://schemas.microsoft.com/office/drawing/2017/model3d" xmlns:o="urn:schemas-microsoft-com:office:office" xmlns:r="http://schemas.openxmlformats.org/officeDocument/2006/relationships" xmlns:m="http://schemas.openxmlformats.org/officeDocument/2006/math" xmlns:v="urn:schemas-microsoft-com:vml" xmlns:wp14="http://schemas.microsoft.com/office/word/2010/wordprocessingDrawing" xmlns:wp="http://schemas.openxmlformats.org/drawingml/2006/wordprocessingDrawing" xmlns:w10="urn:schemas-microsoft-com:office:word" xmlns:w="http://schemas.openxmlformats.org/wordprocessingml/2006/main" xmlns:w14="http://schemas.microsoft.com/office/word/2010/wordml" xmlns:w15="http://schemas.microsoft.com/office/word/2012/wordml" xmlns:w16cex="http://schemas.microsoft.com/office/word/2018/wordml/cex" xmlns:w16cid="http://schemas.microsoft.com/office/word/2016/wordml/cid" xmlns:w16="http://schemas.microsoft.com/office/word/2018/wordml" xmlns:w16sdtdh="http://schemas.microsoft.com/office/word/2020/wordml/sdtdatahash" xmlns:w16se="http://schemas.microsoft.com/office/word/2015/wordml/symex" xmlns:wpg="http://schemas.microsoft.com/office/word/2010/wordprocessingGroup" xmlns:wpi="http://schemas.microsoft.com/office/word/2010/wordprocessingInk" xmlns:wne="http://schemas.microsoft.com/office/word/2006/wordml" xmlns:wps="http://schemas.microsoft.com/office/word/2010/wordprocessingShape" mc:Ignorable="w14 w15 w16se w16cid w16 w16cex w16sdtdh wp14">
+<w:document xmlns:wpc="http://schemas.microsoft.com/office/word/2010/wordprocessingCanvas" xmlns:cx="http://schemas.microsoft.com/office/drawing/2014/chartex" xmlns:cx1="http://schemas.microsoft.com/office/drawing/2015/9/8/chartex" xmlns:cx2="http://schemas.microsoft.com/office/drawing/2015/10/21/chartex" xmlns:cx3="http://schemas.microsoft.com/office/drawing/2016/5/9/chartex" xmlns:cx4="http://schemas.microsoft.com/office/drawing/2016/5/10/chartex" xmlns:cx5="http://schemas.microsoft.com/office/drawing/2016/5/11/chartex" xmlns:cx6="http://schemas.microsoft.com/office/drawing/2016/5/12/chartex" xmlns:cx7="http://schemas.microsoft.com/office/drawing/2016/5/13/chartex" xmlns:cx8="http://schemas.microsoft.com/office/drawing/2016/5/14/chartex" xmlns:mc="http://schemas.openxmlformats.org/markup-compatibility/2006" xmlns:aink="http://schemas.microsoft.com/office/drawing/2016/ink" xmlns:am3d="http://schemas.microsoft.com/office/drawing/2017/model3d" xmlns:o="urn:schemas-microsoft-com:office:office" xmlns:oel="http://schemas.microsoft.com/office/2019/extlst" xmlns:r="http://schemas.openxmlformats.org/officeDocument/2006/relationships" xmlns:m="http://schemas.openxmlformats.org/officeDocument/2006/math" xmlns:v="urn:schemas-microsoft-com:vml" xmlns:wp14="http://schemas.microsoft.com/office/word/2010/wordprocessingDrawing" xmlns:wp="http://schemas.openxmlformats.org/drawingml/2006/wordprocessingDrawing" xmlns:w10="urn:schemas-microsoft-com:office:word" xmlns:w="http://schemas.openxmlformats.org/wordprocessingml/2006/main" xmlns:w14="http://schemas.microsoft.com/office/word/2010/wordml" xmlns:w15="http://schemas.microsoft.com/office/word/2012/wordml" xmlns:w16cex="http://schemas.microsoft.com/office/word/2018/wordml/cex" xmlns:w16cid="http://schemas.microsoft.com/office/word/2016/wordml/cid" xmlns:w16="http://schemas.microsoft.com/office/word/2018/wordml" xmlns:w16sdtdh="http://schemas.microsoft.com/office/word/2020/wordml/sdtdatahash" xmlns:w16se="http://schemas.microsoft.com/office/word/2015/wordml/symex" xmlns:wpg="http://schemas.microsoft.com/office/word/2010/wordprocessingGroup" xmlns:wpi="http://schemas.microsoft.com/office/word/2010/wordprocessingInk" xmlns:wne="http://schemas.microsoft.com/office/word/2006/wordml" xmlns:wps="http://schemas.microsoft.com/office/word/2010/wordprocessingShape" mc:Ignorable="w14 w15 w16se w16cid w16 w16cex w16sdtdh wp14">
   <w:body>
     <w:p>
       <w:pPr>
@@ -62,7 +62,7 @@
             <v:path o:extrusionok="f" gradientshapeok="t" o:connecttype="rect"/>
             <o:lock v:ext="edit" aspectratio="t"/>
           </v:shapetype>
-          <v:shape id="_x0000_i1025" type="#_x0000_t75" style="width:304.9pt;height:235.4pt">
+          <v:shape id="_x0000_i1025" type="#_x0000_t75" style="width:304.5pt;height:235.5pt">
             <v:imagedata r:id="rId5" o:title=""/>
           </v:shape>
         </w:pict>
@@ -120,7 +120,7 @@
           <w:noProof/>
         </w:rPr>
         <w:pict w14:anchorId="1818B53F">
-          <v:shape id="Picture 1" o:spid="_x0000_i1026" type="#_x0000_t75" style="width:207.25pt;height:153.4pt;visibility:visible;mso-wrap-style:square">
+          <v:shape id="Picture 1" o:spid="_x0000_i1026" type="#_x0000_t75" style="width:207pt;height:153.75pt;visibility:visible;mso-wrap-style:square">
             <v:imagedata r:id="rId6" o:title=""/>
           </v:shape>
         </w:pict>
@@ -136,7 +136,7 @@
     </w:p>
     <w:p>
       <w:pPr>
-        <w:pStyle w:val="Heading1"/>
+        <w:pStyle w:val="Heading2"/>
       </w:pPr>
       <w:r>
         <w:t>Global Settings</w:t>
@@ -163,7 +163,7 @@
           <w:noProof/>
         </w:rPr>
         <w:pict w14:anchorId="02719CB4">
-          <v:shape id="_x0000_i1027" type="#_x0000_t75" style="width:293pt;height:372.5pt;visibility:visible;mso-wrap-style:square">
+          <v:shape id="_x0000_i1027" type="#_x0000_t75" style="width:293.25pt;height:372.75pt;visibility:visible;mso-wrap-style:square">
             <v:imagedata r:id="rId7" o:title=""/>
           </v:shape>
         </w:pict>
@@ -695,22 +695,16 @@
           <w:rFonts w:cs="Verdana"/>
         </w:rPr>
         <w:br/>
-        <w:t xml:space="preserve">change the maximum distance that other birds are to </w:t>
+        <w:t xml:space="preserve">change the maximum distance that other birds are to be considered in the same flock as </w:t>
       </w:r>
       <w:proofErr w:type="gramStart"/>
       <w:r>
         <w:rPr>
           <w:rFonts w:cs="Verdana"/>
         </w:rPr>
-        <w:t>be considered</w:t>
+        <w:t>us</w:t>
       </w:r>
       <w:proofErr w:type="gramEnd"/>
-      <w:r>
-        <w:rPr>
-          <w:rFonts w:cs="Verdana"/>
-        </w:rPr>
-        <w:t xml:space="preserve"> in the same flock as us</w:t>
-      </w:r>
     </w:p>
     <w:p>
       <w:pPr>
@@ -846,36 +840,12 @@
         <w:t>However,</w:t>
       </w:r>
       <w:r>
-        <w:t xml:space="preserve"> fps </w:t>
-      </w:r>
-      <w:proofErr w:type="gramStart"/>
-      <w:r>
-        <w:t>is very much affected</w:t>
-      </w:r>
-      <w:proofErr w:type="gramEnd"/>
-      <w:r>
-        <w:t xml:space="preserve"> by the complexity of the entity to use. It is easier to throw a single prim (or sculpty) around the scene than it is to throw the constituent parts of a </w:t>
-      </w:r>
-      <w:proofErr w:type="gramStart"/>
-      <w:r>
-        <w:t>200</w:t>
-      </w:r>
-      <w:proofErr w:type="gramEnd"/>
-      <w:r>
-        <w:t xml:space="preserve"> linked prim dragon.</w:t>
-      </w:r>
-    </w:p>
-    <w:p>
-      <w:r>
-        <w:t xml:space="preserve">Tests show that &lt;= 500 single prims can </w:t>
-      </w:r>
-      <w:proofErr w:type="gramStart"/>
-      <w:r>
-        <w:t>be flocked</w:t>
-      </w:r>
-      <w:proofErr w:type="gramEnd"/>
-      <w:r>
-        <w:t xml:space="preserve"> effectively - depending on system and network.   However maybe &lt;= 300 simple linksets can perform as well.</w:t>
+        <w:t xml:space="preserve"> fps is very much affected by the complexity of the entity to use. It is easier to throw a single prim (or sculpty) around the scene than it is to throw the constituent parts of a 200 linked prim dragon.</w:t>
+      </w:r>
+    </w:p>
+    <w:p>
+      <w:r>
+        <w:t>Tests show that &lt;= 500 single prims can be flocked effectively - depending on system and network.   However maybe &lt;= 300 simple linksets can perform as well.</w:t>
       </w:r>
     </w:p>
     <w:p>
@@ -894,15 +864,7 @@
         <w:t>take</w:t>
       </w:r>
       <w:r>
-        <w:t xml:space="preserve"> up about 300kbps in network position updates. 50 of the same birds generates about 750kbps traffic. Each bird uses </w:t>
-      </w:r>
-      <w:proofErr w:type="gramStart"/>
-      <w:r>
-        <w:t>roughly 15kbps</w:t>
-      </w:r>
-      <w:proofErr w:type="gramEnd"/>
-      <w:r>
-        <w:t xml:space="preserve"> of network traffic. This is all measured using an update framerate of </w:t>
+        <w:t xml:space="preserve"> up about 300kbps in network position updates. 50 of the same birds generates about 750kbps traffic. Each bird uses roughly 15kbps of network traffic. This is all measured using an update framerate of </w:t>
       </w:r>
       <w:proofErr w:type="gramStart"/>
       <w:r>
@@ -1026,13 +988,8 @@
         <w:t>0:</w:t>
       </w:r>
       <w:r>
-        <w:t xml:space="preserve"> 01abef79-7fb2-4c8d-831e-62ce1ce878f</w:t>
-      </w:r>
-      <w:proofErr w:type="gramStart"/>
-      <w:r>
-        <w:t>1 :</w:t>
-      </w:r>
-      <w:proofErr w:type="gramEnd"/>
+        <w:t xml:space="preserve"> 01abef79-7fb2-4c8d-831e-62ce1ce878f1 :</w:t>
+      </w:r>
       <w:r>
         <w:br/>
       </w:r>
@@ -1078,7 +1035,7 @@
 </file>
 
 <file path=word/numbering.xml><?xml version="1.0" encoding="utf-8"?>
-<w:numbering xmlns:wpc="http://schemas.microsoft.com/office/word/2010/wordprocessingCanvas" xmlns:cx="http://schemas.microsoft.com/office/drawing/2014/chartex" xmlns:cx1="http://schemas.microsoft.com/office/drawing/2015/9/8/chartex" xmlns:cx2="http://schemas.microsoft.com/office/drawing/2015/10/21/chartex" xmlns:cx3="http://schemas.microsoft.com/office/drawing/2016/5/9/chartex" xmlns:cx4="http://schemas.microsoft.com/office/drawing/2016/5/10/chartex" xmlns:cx5="http://schemas.microsoft.com/office/drawing/2016/5/11/chartex" xmlns:cx6="http://schemas.microsoft.com/office/drawing/2016/5/12/chartex" xmlns:cx7="http://schemas.microsoft.com/office/drawing/2016/5/13/chartex" xmlns:cx8="http://schemas.microsoft.com/office/drawing/2016/5/14/chartex" xmlns:mc="http://schemas.openxmlformats.org/markup-compatibility/2006" xmlns:aink="http://schemas.microsoft.com/office/drawing/2016/ink" xmlns:am3d="http://schemas.microsoft.com/office/drawing/2017/model3d" xmlns:o="urn:schemas-microsoft-com:office:office" xmlns:r="http://schemas.openxmlformats.org/officeDocument/2006/relationships" xmlns:m="http://schemas.openxmlformats.org/officeDocument/2006/math" xmlns:v="urn:schemas-microsoft-com:vml" xmlns:wp14="http://schemas.microsoft.com/office/word/2010/wordprocessingDrawing" xmlns:wp="http://schemas.openxmlformats.org/drawingml/2006/wordprocessingDrawing" xmlns:w10="urn:schemas-microsoft-com:office:word" xmlns:w="http://schemas.openxmlformats.org/wordprocessingml/2006/main" xmlns:w14="http://schemas.microsoft.com/office/word/2010/wordml" xmlns:w15="http://schemas.microsoft.com/office/word/2012/wordml" xmlns:w16cex="http://schemas.microsoft.com/office/word/2018/wordml/cex" xmlns:w16cid="http://schemas.microsoft.com/office/word/2016/wordml/cid" xmlns:w16="http://schemas.microsoft.com/office/word/2018/wordml" xmlns:w16sdtdh="http://schemas.microsoft.com/office/word/2020/wordml/sdtdatahash" xmlns:w16se="http://schemas.microsoft.com/office/word/2015/wordml/symex" xmlns:wpg="http://schemas.microsoft.com/office/word/2010/wordprocessingGroup" xmlns:wpi="http://schemas.microsoft.com/office/word/2010/wordprocessingInk" xmlns:wne="http://schemas.microsoft.com/office/word/2006/wordml" xmlns:wps="http://schemas.microsoft.com/office/word/2010/wordprocessingShape" mc:Ignorable="w14 w15 w16se w16cid w16 w16cex w16sdtdh wp14">
+<w:numbering xmlns:wpc="http://schemas.microsoft.com/office/word/2010/wordprocessingCanvas" xmlns:cx="http://schemas.microsoft.com/office/drawing/2014/chartex" xmlns:cx1="http://schemas.microsoft.com/office/drawing/2015/9/8/chartex" xmlns:cx2="http://schemas.microsoft.com/office/drawing/2015/10/21/chartex" xmlns:cx3="http://schemas.microsoft.com/office/drawing/2016/5/9/chartex" xmlns:cx4="http://schemas.microsoft.com/office/drawing/2016/5/10/chartex" xmlns:cx5="http://schemas.microsoft.com/office/drawing/2016/5/11/chartex" xmlns:cx6="http://schemas.microsoft.com/office/drawing/2016/5/12/chartex" xmlns:cx7="http://schemas.microsoft.com/office/drawing/2016/5/13/chartex" xmlns:cx8="http://schemas.microsoft.com/office/drawing/2016/5/14/chartex" xmlns:mc="http://schemas.openxmlformats.org/markup-compatibility/2006" xmlns:aink="http://schemas.microsoft.com/office/drawing/2016/ink" xmlns:am3d="http://schemas.microsoft.com/office/drawing/2017/model3d" xmlns:o="urn:schemas-microsoft-com:office:office" xmlns:oel="http://schemas.microsoft.com/office/2019/extlst" xmlns:r="http://schemas.openxmlformats.org/officeDocument/2006/relationships" xmlns:m="http://schemas.openxmlformats.org/officeDocument/2006/math" xmlns:v="urn:schemas-microsoft-com:vml" xmlns:wp14="http://schemas.microsoft.com/office/word/2010/wordprocessingDrawing" xmlns:wp="http://schemas.openxmlformats.org/drawingml/2006/wordprocessingDrawing" xmlns:w10="urn:schemas-microsoft-com:office:word" xmlns:w="http://schemas.openxmlformats.org/wordprocessingml/2006/main" xmlns:w14="http://schemas.microsoft.com/office/word/2010/wordml" xmlns:w15="http://schemas.microsoft.com/office/word/2012/wordml" xmlns:w16cex="http://schemas.microsoft.com/office/word/2018/wordml/cex" xmlns:w16cid="http://schemas.microsoft.com/office/word/2016/wordml/cid" xmlns:w16="http://schemas.microsoft.com/office/word/2018/wordml" xmlns:w16sdtdh="http://schemas.microsoft.com/office/word/2020/wordml/sdtdatahash" xmlns:w16se="http://schemas.microsoft.com/office/word/2015/wordml/symex" xmlns:wpg="http://schemas.microsoft.com/office/word/2010/wordprocessingGroup" xmlns:wpi="http://schemas.microsoft.com/office/word/2010/wordprocessingInk" xmlns:wne="http://schemas.microsoft.com/office/word/2006/wordml" xmlns:wps="http://schemas.microsoft.com/office/word/2010/wordprocessingShape" mc:Ignorable="w14 w15 w16se w16cid w16 w16cex w16sdtdh wp14">
   <w:abstractNum w:abstractNumId="0" w15:restartNumberingAfterBreak="0">
     <w:nsid w:val="06650DBC"/>
     <w:multiLevelType w:val="hybridMultilevel"/>
@@ -1639,16 +1596,16 @@
       </w:rPr>
     </w:lvl>
   </w:abstractNum>
-  <w:num w:numId="1">
+  <w:num w:numId="1" w16cid:durableId="1387951971">
     <w:abstractNumId w:val="1"/>
   </w:num>
-  <w:num w:numId="2">
+  <w:num w:numId="2" w16cid:durableId="1002008221">
     <w:abstractNumId w:val="0"/>
   </w:num>
-  <w:num w:numId="3">
+  <w:num w:numId="3" w16cid:durableId="1215703728">
     <w:abstractNumId w:val="2"/>
   </w:num>
-  <w:num w:numId="4">
+  <w:num w:numId="4" w16cid:durableId="417099689">
     <w:abstractNumId w:val="3"/>
   </w:num>
 </w:numbering>

</xml_diff>